<commit_message>
add studies and expirience about me
</commit_message>
<xml_diff>
--- a/public/assets/Projects.docx
+++ b/public/assets/Projects.docx
@@ -1349,7 +1349,14 @@
         </w:r>
       </w:hyperlink>
     </w:p>
-    <w:p/>
+    <w:p>
+      <w:r>
+        <w:rPr>
+          <w:rStyle w:val="Heading2Char"/>
+        </w:rPr>
+        <w:t>Qualifications</w:t>
+      </w:r>
+    </w:p>
     <w:p>
       <w:r>
         <w:t xml:space="preserve">Bachelor’s Degree in informatics </w:t>
@@ -1372,11 +1379,6 @@
           <w:lang w:val="ca-ES"/>
         </w:rPr>
         <w:t>Facultat d’Informàtica de Barcelona</w:t>
-      </w:r>
-    </w:p>
-    <w:p>
-      <w:r>
-        <w:t>2015-2018</w:t>
       </w:r>
     </w:p>
     <w:p>
@@ -1410,46 +1412,224 @@
         <w:t>EINA Centre Universitari de Disseny i Art de Barcelona</w:t>
       </w:r>
     </w:p>
-    <w:p>
-      <w:r>
-        <w:t>2011-2015</w:t>
-      </w:r>
-    </w:p>
     <w:p/>
     <w:p>
-      <w:r>
-        <w:t>High School</w:t>
-      </w:r>
-    </w:p>
-    <w:p>
-      <w:pPr>
+      <w:pPr>
+        <w:pStyle w:val="Normal"/>
+        <w:bidi w:val="0"/>
+        <w:spacing w:before="0" w:beforeAutospacing="off" w:after="160" w:afterAutospacing="off" w:line="259" w:lineRule="auto"/>
+        <w:ind w:left="0" w:right="0"/>
+        <w:jc w:val="left"/>
+      </w:pPr>
+      <w:r>
+        <w:rPr/>
+        <w:t>Cambridge English Level 3 Certificate (Level C2)</w:t>
+      </w:r>
+    </w:p>
+    <w:p>
+      <w:pPr>
+        <w:pStyle w:val="Normal"/>
+        <w:bidi w:val="0"/>
+      </w:pPr>
+      <w:r>
+        <w:rPr/>
+        <w:t>Cambridge University</w:t>
+      </w:r>
+    </w:p>
+    <w:p>
+      <w:pPr>
+        <w:pStyle w:val="Normal"/>
+        <w:bidi w:val="0"/>
         <w:rPr>
-          <w:lang w:val="ca-ES"/>
+          <w:rStyle w:val="Heading2Char"/>
         </w:rPr>
       </w:pPr>
+      <w:bookmarkStart w:name="_Int_Tja6scPL" w:id="558915923"/>
       <w:r>
         <w:rPr>
-          <w:lang w:val="ca-ES"/>
+          <w:rStyle w:val="Heading2Char"/>
         </w:rPr>
-        <w:t>Institució Cultural del CIC</w:t>
-      </w:r>
-    </w:p>
-    <w:p>
-      <w:pPr>
+        <w:t>Experience</w:t>
+      </w:r>
+      <w:bookmarkEnd w:id="558915923"/>
+    </w:p>
+    <w:p>
+      <w:pPr>
+        <w:pStyle w:val="Normal"/>
+        <w:bidi w:val="0"/>
         <w:rPr>
-          <w:rFonts w:asciiTheme="majorHAnsi" w:hAnsiTheme="majorHAnsi" w:eastAsiaTheme="majorEastAsia" w:cstheme="majorBidi"/>
-          <w:color w:val="2E74B5" w:themeColor="accent1" w:themeShade="BF"/>
-          <w:sz w:val="32"/>
-          <w:szCs w:val="32"/>
-          <w:lang w:val="ca-ES"/>
+          <w:rStyle w:val="Heading2Char"/>
         </w:rPr>
       </w:pPr>
       <w:r>
+        <w:rPr/>
+        <w:t xml:space="preserve">Software Engineer &amp; </w:t>
+      </w:r>
+      <w:bookmarkStart w:name="_Int_ly8RCY7p" w:id="1925404862"/>
+      <w:r>
+        <w:rPr/>
+        <w:t>Product</w:t>
+      </w:r>
+      <w:bookmarkEnd w:id="1925404862"/>
+      <w:r>
+        <w:rPr/>
+        <w:t xml:space="preserve"> Owner</w:t>
+      </w:r>
+    </w:p>
+    <w:p>
+      <w:pPr>
+        <w:pStyle w:val="Normal"/>
+        <w:bidi w:val="0"/>
+      </w:pPr>
+      <w:r>
+        <w:rPr/>
+        <w:t>MundiMoto</w:t>
+      </w:r>
+      <w:r>
+        <w:rPr/>
+        <w:t xml:space="preserve"> Group</w:t>
+      </w:r>
+    </w:p>
+    <w:p>
+      <w:pPr>
+        <w:pStyle w:val="Normal"/>
+        <w:bidi w:val="0"/>
+      </w:pPr>
+      <w:r>
+        <w:rPr/>
+        <w:t>Jun 2022 – Present</w:t>
+      </w:r>
+    </w:p>
+    <w:p>
+      <w:pPr>
+        <w:pStyle w:val="Normal"/>
+        <w:bidi w:val="0"/>
+      </w:pPr>
+    </w:p>
+    <w:p>
+      <w:pPr>
+        <w:pStyle w:val="Normal"/>
+        <w:bidi w:val="0"/>
+      </w:pPr>
+      <w:r>
+        <w:rPr/>
+        <w:t>Software Engineer</w:t>
+      </w:r>
+    </w:p>
+    <w:p>
+      <w:pPr>
+        <w:pStyle w:val="Normal"/>
+        <w:bidi w:val="0"/>
+      </w:pPr>
+      <w:r>
+        <w:rPr/>
+        <w:t>Accedo.tv</w:t>
+      </w:r>
+    </w:p>
+    <w:p>
+      <w:pPr>
+        <w:pStyle w:val="Normal"/>
+        <w:bidi w:val="0"/>
+      </w:pPr>
+      <w:r>
+        <w:rPr/>
+        <w:t xml:space="preserve">May </w:t>
+      </w:r>
+      <w:r>
+        <w:rPr/>
+        <w:t>2021 – May 2022</w:t>
+      </w:r>
+    </w:p>
+    <w:p>
+      <w:pPr>
+        <w:pStyle w:val="Normal"/>
+        <w:bidi w:val="0"/>
+      </w:pPr>
+    </w:p>
+    <w:p>
+      <w:pPr>
+        <w:pStyle w:val="Normal"/>
+        <w:bidi w:val="0"/>
+      </w:pPr>
+      <w:r>
+        <w:rPr/>
+        <w:t>Software Engineer</w:t>
+      </w:r>
+    </w:p>
+    <w:p>
+      <w:pPr>
+        <w:pStyle w:val="Normal"/>
+        <w:bidi w:val="0"/>
+      </w:pPr>
+      <w:r>
+        <w:rPr/>
+        <w:t>G-Stocks Global Investments</w:t>
+      </w:r>
+    </w:p>
+    <w:p>
+      <w:pPr>
+        <w:pStyle w:val="Normal"/>
+        <w:bidi w:val="0"/>
+      </w:pPr>
+      <w:r>
+        <w:rPr/>
+        <w:t>Nov 2018 – Apr 2021</w:t>
+      </w:r>
+    </w:p>
+    <w:p>
+      <w:pPr>
+        <w:pStyle w:val="Normal"/>
+        <w:bidi w:val="0"/>
+      </w:pPr>
+    </w:p>
+    <w:p>
+      <w:pPr>
+        <w:pStyle w:val="Normal"/>
+        <w:bidi w:val="0"/>
+      </w:pPr>
+      <w:r>
+        <w:rPr/>
+        <w:t>Game Developer</w:t>
+      </w:r>
+    </w:p>
+    <w:p>
+      <w:pPr>
+        <w:pStyle w:val="Normal"/>
+        <w:bidi w:val="0"/>
+      </w:pPr>
+      <w:r>
+        <w:rPr/>
+        <w:t>Pinya</w:t>
+      </w:r>
+      <w:r>
+        <w:rPr/>
+        <w:t xml:space="preserve"> Games – Freelance</w:t>
+      </w:r>
+    </w:p>
+    <w:p>
+      <w:pPr>
+        <w:pStyle w:val="Normal"/>
+        <w:bidi w:val="0"/>
+      </w:pPr>
+      <w:r>
+        <w:rPr/>
+        <w:t>Apr 2016 - Present</w:t>
+      </w:r>
+    </w:p>
+    <w:p>
+      <w:pPr>
+        <w:pStyle w:val="Normal"/>
+        <w:bidi w:val="0"/>
         <w:rPr>
-          <w:lang w:val="ca-ES"/>
+          <w:rStyle w:val="Heading2Char"/>
         </w:rPr>
-        <w:t>2009-2011</w:t>
-      </w:r>
+      </w:pPr>
+    </w:p>
+    <w:p>
+      <w:pPr>
+        <w:pStyle w:val="Normal"/>
+        <w:bidi w:val="0"/>
+      </w:pPr>
     </w:p>
     <w:p>
       <w:pPr>
@@ -3667,6 +3847,8 @@
 <file path=word/intelligence2.xml><?xml version="1.0" encoding="utf-8"?>
 <int2:intelligence xmlns:int2="http://schemas.microsoft.com/office/intelligence/2020/intelligence">
   <int2:observations>
+    <int2:bookmark int2:bookmarkName="_Int_ly8RCY7p" int2:invalidationBookmarkName="" int2:hashCode="YAzK2/0wL/rbyf" int2:id="M7iQVEJ5"/>
+    <int2:bookmark int2:bookmarkName="_Int_Tja6scPL" int2:invalidationBookmarkName="" int2:hashCode="cD2V7yEvPYyZgU" int2:id="D4A6Kmd0"/>
     <int2:bookmark int2:bookmarkName="_Int_NHvbGLvT" int2:invalidationBookmarkName="" int2:hashCode="xp5geOZUxKGnL5" int2:id="iSmITDI7"/>
     <int2:bookmark int2:bookmarkName="_Int_7m6wnkqb" int2:invalidationBookmarkName="" int2:hashCode="pqsGB7JtILuJF0" int2:id="jcHM9Z36"/>
     <int2:bookmark int2:bookmarkName="_Int_FSh8A5Bd" int2:invalidationBookmarkName="" int2:hashCode="C0DaxOgYRFPNnk" int2:id="N9oabD02"/>

</xml_diff>